<commit_message>
vault backup: 2025-04-30 13:46:04
</commit_message>
<xml_diff>
--- a/25f/게임그래픽프로그래밍/7주차/실습 5.docx
+++ b/25f/게임그래픽프로그래밍/7주차/실습 5.docx
@@ -388,9 +388,6 @@
         </w:numPr>
         <w:ind w:leftChars="0"/>
         <w:jc w:val="left"/>
-        <w:rPr>
-          <w:rFonts w:hint="eastAsia"/>
-        </w:rPr>
       </w:pPr>
       <w:r>
         <w:rPr>
@@ -571,9 +568,6 @@
         </w:numPr>
         <w:ind w:leftChars="0"/>
         <w:jc w:val="left"/>
-        <w:rPr>
-          <w:rFonts w:hint="eastAsia"/>
-        </w:rPr>
       </w:pPr>
       <w:r>
         <w:rPr>
@@ -610,6 +604,9 @@
         <w:jc w:val="left"/>
       </w:pPr>
       <w:r>
+        <w:rPr>
+          <w:noProof/>
+        </w:rPr>
         <w:drawing>
           <wp:inline distT="0" distB="0" distL="0" distR="0" wp14:anchorId="4B01F7E5" wp14:editId="40BA85F1">
             <wp:extent cx="5731510" cy="2847975"/>
@@ -663,6 +660,9 @@
         <w:jc w:val="left"/>
       </w:pPr>
       <w:r>
+        <w:rPr>
+          <w:noProof/>
+        </w:rPr>
         <w:drawing>
           <wp:inline distT="0" distB="0" distL="0" distR="0" wp14:anchorId="0DB3A3C5" wp14:editId="78EFBAB5">
             <wp:extent cx="5731510" cy="2752090"/>
@@ -726,8 +726,15 @@
     <w:p>
       <w:pPr>
         <w:jc w:val="left"/>
-      </w:pPr>
-      <w:r>
+        <w:rPr>
+          <w:b/>
+          <w:bCs/>
+        </w:rPr>
+      </w:pPr>
+      <w:r>
+        <w:rPr>
+          <w:noProof/>
+        </w:rPr>
         <w:drawing>
           <wp:inline distT="0" distB="0" distL="0" distR="0" wp14:anchorId="148713ED" wp14:editId="75E7D83B">
             <wp:extent cx="5731510" cy="2150110"/>
@@ -767,11 +774,79 @@
     </w:p>
     <w:p>
       <w:pPr>
+        <w:pStyle w:val="a3"/>
+        <w:numPr>
+          <w:ilvl w:val="0"/>
+          <w:numId w:val="5"/>
+        </w:numPr>
+        <w:ind w:leftChars="0"/>
         <w:jc w:val="left"/>
         <w:rPr>
-          <w:rFonts w:hint="eastAsia"/>
-        </w:rPr>
-      </w:pPr>
+          <w:b/>
+          <w:bCs/>
+        </w:rPr>
+      </w:pPr>
+      <w:r>
+        <w:rPr>
+          <w:b/>
+          <w:bCs/>
+        </w:rPr>
+        <w:t xml:space="preserve">View </w:t>
+      </w:r>
+      <w:r>
+        <w:rPr>
+          <w:rFonts w:hint="eastAsia"/>
+          <w:b/>
+          <w:bCs/>
+        </w:rPr>
+        <w:t>이동</w:t>
+      </w:r>
+    </w:p>
+    <w:p>
+      <w:pPr>
+        <w:jc w:val="left"/>
+        <w:rPr>
+          <w:rFonts w:hint="eastAsia"/>
+        </w:rPr>
+      </w:pPr>
+      <w:r>
+        <w:lastRenderedPageBreak/>
+        <w:drawing>
+          <wp:inline distT="0" distB="0" distL="0" distR="0" wp14:anchorId="13A17D9C" wp14:editId="50325070">
+            <wp:extent cx="5731510" cy="2999740"/>
+            <wp:effectExtent l="0" t="0" r="2540" b="0"/>
+            <wp:docPr id="3" name="그림 3"/>
+            <wp:cNvGraphicFramePr>
+              <a:graphicFrameLocks xmlns:a="http://schemas.openxmlformats.org/drawingml/2006/main" noChangeAspect="1"/>
+            </wp:cNvGraphicFramePr>
+            <a:graphic xmlns:a="http://schemas.openxmlformats.org/drawingml/2006/main">
+              <a:graphicData uri="http://schemas.openxmlformats.org/drawingml/2006/picture">
+                <pic:pic xmlns:pic="http://schemas.openxmlformats.org/drawingml/2006/picture">
+                  <pic:nvPicPr>
+                    <pic:cNvPr id="1" name=""/>
+                    <pic:cNvPicPr/>
+                  </pic:nvPicPr>
+                  <pic:blipFill>
+                    <a:blip r:embed="rId8"/>
+                    <a:stretch>
+                      <a:fillRect/>
+                    </a:stretch>
+                  </pic:blipFill>
+                  <pic:spPr>
+                    <a:xfrm>
+                      <a:off x="0" y="0"/>
+                      <a:ext cx="5731510" cy="2999740"/>
+                    </a:xfrm>
+                    <a:prstGeom prst="rect">
+                      <a:avLst/>
+                    </a:prstGeom>
+                  </pic:spPr>
+                </pic:pic>
+              </a:graphicData>
+            </a:graphic>
+          </wp:inline>
+        </w:drawing>
+      </w:r>
     </w:p>
     <w:sectPr>
       <w:pgSz w:w="11906" w:h="16838"/>

</xml_diff>

<commit_message>
vault backup: 2025-04-30 17:54:09
</commit_message>
<xml_diff>
--- a/25f/게임그래픽프로그래밍/7주차/실습 5.docx
+++ b/25f/게임그래픽프로그래밍/7주차/실습 5.docx
@@ -1,6 +1,6 @@
 
 <file path=word/document.xml><?xml version="1.0" encoding="utf-8"?>
-<w:document xmlns:wpc="http://schemas.microsoft.com/office/word/2010/wordprocessingCanvas" xmlns:cx="http://schemas.microsoft.com/office/drawing/2014/chartex" xmlns:cx1="http://schemas.microsoft.com/office/drawing/2015/9/8/chartex" xmlns:cx2="http://schemas.microsoft.com/office/drawing/2015/10/21/chartex" xmlns:cx3="http://schemas.microsoft.com/office/drawing/2016/5/9/chartex" xmlns:cx4="http://schemas.microsoft.com/office/drawing/2016/5/10/chartex" xmlns:cx5="http://schemas.microsoft.com/office/drawing/2016/5/11/chartex" xmlns:cx6="http://schemas.microsoft.com/office/drawing/2016/5/12/chartex" xmlns:cx7="http://schemas.microsoft.com/office/drawing/2016/5/13/chartex" xmlns:cx8="http://schemas.microsoft.com/office/drawing/2016/5/14/chartex" xmlns:mc="http://schemas.openxmlformats.org/markup-compatibility/2006" xmlns:aink="http://schemas.microsoft.com/office/drawing/2016/ink" xmlns:am3d="http://schemas.microsoft.com/office/drawing/2017/model3d" xmlns:o="urn:schemas-microsoft-com:office:office" xmlns:r="http://schemas.openxmlformats.org/officeDocument/2006/relationships" xmlns:m="http://schemas.openxmlformats.org/officeDocument/2006/math" xmlns:v="urn:schemas-microsoft-com:vml" xmlns:wp14="http://schemas.microsoft.com/office/word/2010/wordprocessingDrawing" xmlns:wp="http://schemas.openxmlformats.org/drawingml/2006/wordprocessingDrawing" xmlns:w10="urn:schemas-microsoft-com:office:word" xmlns:w="http://schemas.openxmlformats.org/wordprocessingml/2006/main" xmlns:w14="http://schemas.microsoft.com/office/word/2010/wordml" xmlns:w15="http://schemas.microsoft.com/office/word/2012/wordml" xmlns:w16cex="http://schemas.microsoft.com/office/word/2018/wordml/cex" xmlns:w16cid="http://schemas.microsoft.com/office/word/2016/wordml/cid" xmlns:w16="http://schemas.microsoft.com/office/word/2018/wordml" xmlns:w16sdtdh="http://schemas.microsoft.com/office/word/2020/wordml/sdtdatahash" xmlns:w16se="http://schemas.microsoft.com/office/word/2015/wordml/symex" xmlns:wpg="http://schemas.microsoft.com/office/word/2010/wordprocessingGroup" xmlns:wpi="http://schemas.microsoft.com/office/word/2010/wordprocessingInk" xmlns:wne="http://schemas.microsoft.com/office/word/2006/wordml" xmlns:wps="http://schemas.microsoft.com/office/word/2010/wordprocessingShape" mc:Ignorable="w14 w15 w16se w16cid w16 w16cex w16sdtdh wp14">
+<w:document xmlns:wpc="http://schemas.microsoft.com/office/word/2010/wordprocessingCanvas" xmlns:cx="http://schemas.microsoft.com/office/drawing/2014/chartex" xmlns:cx1="http://schemas.microsoft.com/office/drawing/2015/9/8/chartex" xmlns:cx2="http://schemas.microsoft.com/office/drawing/2015/10/21/chartex" xmlns:cx3="http://schemas.microsoft.com/office/drawing/2016/5/9/chartex" xmlns:cx4="http://schemas.microsoft.com/office/drawing/2016/5/10/chartex" xmlns:cx5="http://schemas.microsoft.com/office/drawing/2016/5/11/chartex" xmlns:cx6="http://schemas.microsoft.com/office/drawing/2016/5/12/chartex" xmlns:cx7="http://schemas.microsoft.com/office/drawing/2016/5/13/chartex" xmlns:cx8="http://schemas.microsoft.com/office/drawing/2016/5/14/chartex" xmlns:mc="http://schemas.openxmlformats.org/markup-compatibility/2006" xmlns:aink="http://schemas.microsoft.com/office/drawing/2016/ink" xmlns:am3d="http://schemas.microsoft.com/office/drawing/2017/model3d" xmlns:o="urn:schemas-microsoft-com:office:office" xmlns:oel="http://schemas.microsoft.com/office/2019/extlst" xmlns:r="http://schemas.openxmlformats.org/officeDocument/2006/relationships" xmlns:m="http://schemas.openxmlformats.org/officeDocument/2006/math" xmlns:v="urn:schemas-microsoft-com:vml" xmlns:wp14="http://schemas.microsoft.com/office/word/2010/wordprocessingDrawing" xmlns:wp="http://schemas.openxmlformats.org/drawingml/2006/wordprocessingDrawing" xmlns:w10="urn:schemas-microsoft-com:office:word" xmlns:w="http://schemas.openxmlformats.org/wordprocessingml/2006/main" xmlns:w14="http://schemas.microsoft.com/office/word/2010/wordml" xmlns:w15="http://schemas.microsoft.com/office/word/2012/wordml" xmlns:w16cex="http://schemas.microsoft.com/office/word/2018/wordml/cex" xmlns:w16cid="http://schemas.microsoft.com/office/word/2016/wordml/cid" xmlns:w16="http://schemas.microsoft.com/office/word/2018/wordml" xmlns:w16du="http://schemas.microsoft.com/office/word/2023/wordml/word16du" xmlns:w16sdtdh="http://schemas.microsoft.com/office/word/2020/wordml/sdtdatahash" xmlns:w16se="http://schemas.microsoft.com/office/word/2015/wordml/symex" xmlns:wpg="http://schemas.microsoft.com/office/word/2010/wordprocessingGroup" xmlns:wpi="http://schemas.microsoft.com/office/word/2010/wordprocessingInk" xmlns:wne="http://schemas.microsoft.com/office/word/2006/wordml" xmlns:wps="http://schemas.microsoft.com/office/word/2010/wordprocessingShape" mc:Ignorable="w14 w15 w16se w16cid w16 w16cex w16sdtdh w16du wp14">
   <w:body>
     <w:p>
       <w:pPr>
@@ -805,11 +805,11 @@
     <w:p>
       <w:pPr>
         <w:jc w:val="left"/>
-        <w:rPr>
-          <w:rFonts w:hint="eastAsia"/>
-        </w:rPr>
-      </w:pPr>
-      <w:r>
+      </w:pPr>
+      <w:r>
+        <w:rPr>
+          <w:noProof/>
+        </w:rPr>
         <w:lastRenderedPageBreak/>
         <w:drawing>
           <wp:inline distT="0" distB="0" distL="0" distR="0" wp14:anchorId="13A17D9C" wp14:editId="50325070">
@@ -848,6 +848,98 @@
         </w:drawing>
       </w:r>
     </w:p>
+    <w:p>
+      <w:pPr>
+        <w:pStyle w:val="a3"/>
+        <w:numPr>
+          <w:ilvl w:val="0"/>
+          <w:numId w:val="5"/>
+        </w:numPr>
+        <w:ind w:leftChars="0"/>
+        <w:jc w:val="left"/>
+        <w:rPr>
+          <w:b/>
+          <w:bCs/>
+        </w:rPr>
+      </w:pPr>
+      <w:r>
+        <w:rPr>
+          <w:rFonts w:hint="eastAsia"/>
+          <w:b/>
+          <w:bCs/>
+        </w:rPr>
+        <w:t>R</w:t>
+      </w:r>
+      <w:r>
+        <w:rPr>
+          <w:b/>
+          <w:bCs/>
+        </w:rPr>
+        <w:t>asterization</w:t>
+      </w:r>
+    </w:p>
+    <w:p>
+      <w:pPr>
+        <w:ind w:left="400"/>
+        <w:jc w:val="left"/>
+        <w:rPr>
+          <w:rFonts w:hint="eastAsia"/>
+        </w:rPr>
+      </w:pPr>
+      <w:r>
+        <w:rPr>
+          <w:noProof/>
+        </w:rPr>
+        <w:drawing>
+          <wp:inline distT="0" distB="0" distL="0" distR="0" wp14:anchorId="6319CA15" wp14:editId="24D45DD6">
+            <wp:extent cx="5731510" cy="3727450"/>
+            <wp:effectExtent l="0" t="0" r="2540" b="6350"/>
+            <wp:docPr id="1674700586" name="그림 1"/>
+            <wp:cNvGraphicFramePr>
+              <a:graphicFrameLocks xmlns:a="http://schemas.openxmlformats.org/drawingml/2006/main" noChangeAspect="1"/>
+            </wp:cNvGraphicFramePr>
+            <a:graphic xmlns:a="http://schemas.openxmlformats.org/drawingml/2006/main">
+              <a:graphicData uri="http://schemas.openxmlformats.org/drawingml/2006/picture">
+                <pic:pic xmlns:pic="http://schemas.openxmlformats.org/drawingml/2006/picture">
+                  <pic:nvPicPr>
+                    <pic:cNvPr id="0" name="Picture 1"/>
+                    <pic:cNvPicPr>
+                      <a:picLocks noChangeAspect="1" noChangeArrowheads="1"/>
+                    </pic:cNvPicPr>
+                  </pic:nvPicPr>
+                  <pic:blipFill>
+                    <a:blip r:embed="rId9" cstate="print">
+                      <a:extLst>
+                        <a:ext uri="{28A0092B-C50C-407E-A947-70E740481C1C}">
+                          <a14:useLocalDpi xmlns:a14="http://schemas.microsoft.com/office/drawing/2010/main" val="0"/>
+                        </a:ext>
+                      </a:extLst>
+                    </a:blip>
+                    <a:srcRect/>
+                    <a:stretch>
+                      <a:fillRect/>
+                    </a:stretch>
+                  </pic:blipFill>
+                  <pic:spPr bwMode="auto">
+                    <a:xfrm>
+                      <a:off x="0" y="0"/>
+                      <a:ext cx="5731510" cy="3727450"/>
+                    </a:xfrm>
+                    <a:prstGeom prst="rect">
+                      <a:avLst/>
+                    </a:prstGeom>
+                    <a:noFill/>
+                    <a:ln>
+                      <a:noFill/>
+                    </a:ln>
+                  </pic:spPr>
+                </pic:pic>
+              </a:graphicData>
+            </a:graphic>
+          </wp:inline>
+        </w:drawing>
+      </w:r>
+    </w:p>
     <w:sectPr>
       <w:pgSz w:w="11906" w:h="16838"/>
       <w:pgMar w:top="1701" w:right="1440" w:bottom="1440" w:left="1440" w:header="851" w:footer="992" w:gutter="0"/>
@@ -859,7 +951,7 @@
 </file>
 
 <file path=word/numbering.xml><?xml version="1.0" encoding="utf-8"?>
-<w:numbering xmlns:wpc="http://schemas.microsoft.com/office/word/2010/wordprocessingCanvas" xmlns:cx="http://schemas.microsoft.com/office/drawing/2014/chartex" xmlns:cx1="http://schemas.microsoft.com/office/drawing/2015/9/8/chartex" xmlns:cx2="http://schemas.microsoft.com/office/drawing/2015/10/21/chartex" xmlns:cx3="http://schemas.microsoft.com/office/drawing/2016/5/9/chartex" xmlns:cx4="http://schemas.microsoft.com/office/drawing/2016/5/10/chartex" xmlns:cx5="http://schemas.microsoft.com/office/drawing/2016/5/11/chartex" xmlns:cx6="http://schemas.microsoft.com/office/drawing/2016/5/12/chartex" xmlns:cx7="http://schemas.microsoft.com/office/drawing/2016/5/13/chartex" xmlns:cx8="http://schemas.microsoft.com/office/drawing/2016/5/14/chartex" xmlns:mc="http://schemas.openxmlformats.org/markup-compatibility/2006" xmlns:aink="http://schemas.microsoft.com/office/drawing/2016/ink" xmlns:am3d="http://schemas.microsoft.com/office/drawing/2017/model3d" xmlns:o="urn:schemas-microsoft-com:office:office" xmlns:r="http://schemas.openxmlformats.org/officeDocument/2006/relationships" xmlns:m="http://schemas.openxmlformats.org/officeDocument/2006/math" xmlns:v="urn:schemas-microsoft-com:vml" xmlns:wp14="http://schemas.microsoft.com/office/word/2010/wordprocessingDrawing" xmlns:wp="http://schemas.openxmlformats.org/drawingml/2006/wordprocessingDrawing" xmlns:w10="urn:schemas-microsoft-com:office:word" xmlns:w="http://schemas.openxmlformats.org/wordprocessingml/2006/main" xmlns:w14="http://schemas.microsoft.com/office/word/2010/wordml" xmlns:w15="http://schemas.microsoft.com/office/word/2012/wordml" xmlns:w16cex="http://schemas.microsoft.com/office/word/2018/wordml/cex" xmlns:w16cid="http://schemas.microsoft.com/office/word/2016/wordml/cid" xmlns:w16="http://schemas.microsoft.com/office/word/2018/wordml" xmlns:w16sdtdh="http://schemas.microsoft.com/office/word/2020/wordml/sdtdatahash" xmlns:w16se="http://schemas.microsoft.com/office/word/2015/wordml/symex" xmlns:wpg="http://schemas.microsoft.com/office/word/2010/wordprocessingGroup" xmlns:wpi="http://schemas.microsoft.com/office/word/2010/wordprocessingInk" xmlns:wne="http://schemas.microsoft.com/office/word/2006/wordml" xmlns:wps="http://schemas.microsoft.com/office/word/2010/wordprocessingShape" mc:Ignorable="w14 w15 w16se w16cid w16 w16cex w16sdtdh wp14">
+<w:numbering xmlns:wpc="http://schemas.microsoft.com/office/word/2010/wordprocessingCanvas" xmlns:cx="http://schemas.microsoft.com/office/drawing/2014/chartex" xmlns:cx1="http://schemas.microsoft.com/office/drawing/2015/9/8/chartex" xmlns:cx2="http://schemas.microsoft.com/office/drawing/2015/10/21/chartex" xmlns:cx3="http://schemas.microsoft.com/office/drawing/2016/5/9/chartex" xmlns:cx4="http://schemas.microsoft.com/office/drawing/2016/5/10/chartex" xmlns:cx5="http://schemas.microsoft.com/office/drawing/2016/5/11/chartex" xmlns:cx6="http://schemas.microsoft.com/office/drawing/2016/5/12/chartex" xmlns:cx7="http://schemas.microsoft.com/office/drawing/2016/5/13/chartex" xmlns:cx8="http://schemas.microsoft.com/office/drawing/2016/5/14/chartex" xmlns:mc="http://schemas.openxmlformats.org/markup-compatibility/2006" xmlns:aink="http://schemas.microsoft.com/office/drawing/2016/ink" xmlns:am3d="http://schemas.microsoft.com/office/drawing/2017/model3d" xmlns:o="urn:schemas-microsoft-com:office:office" xmlns:oel="http://schemas.microsoft.com/office/2019/extlst" xmlns:r="http://schemas.openxmlformats.org/officeDocument/2006/relationships" xmlns:m="http://schemas.openxmlformats.org/officeDocument/2006/math" xmlns:v="urn:schemas-microsoft-com:vml" xmlns:wp14="http://schemas.microsoft.com/office/word/2010/wordprocessingDrawing" xmlns:wp="http://schemas.openxmlformats.org/drawingml/2006/wordprocessingDrawing" xmlns:w10="urn:schemas-microsoft-com:office:word" xmlns:w="http://schemas.openxmlformats.org/wordprocessingml/2006/main" xmlns:w14="http://schemas.microsoft.com/office/word/2010/wordml" xmlns:w15="http://schemas.microsoft.com/office/word/2012/wordml" xmlns:w16cex="http://schemas.microsoft.com/office/word/2018/wordml/cex" xmlns:w16cid="http://schemas.microsoft.com/office/word/2016/wordml/cid" xmlns:w16="http://schemas.microsoft.com/office/word/2018/wordml" xmlns:w16du="http://schemas.microsoft.com/office/word/2023/wordml/word16du" xmlns:w16sdtdh="http://schemas.microsoft.com/office/word/2020/wordml/sdtdatahash" xmlns:w16se="http://schemas.microsoft.com/office/word/2015/wordml/symex" xmlns:wpg="http://schemas.microsoft.com/office/word/2010/wordprocessingGroup" xmlns:wpi="http://schemas.microsoft.com/office/word/2010/wordprocessingInk" xmlns:wne="http://schemas.microsoft.com/office/word/2006/wordml" xmlns:wps="http://schemas.microsoft.com/office/word/2010/wordprocessingShape" mc:Ignorable="w14 w15 w16se w16cid w16 w16cex w16sdtdh w16du wp14">
   <w:abstractNum w:abstractNumId="0" w15:restartNumberingAfterBreak="0">
     <w:nsid w:val="0D5523F9"/>
     <w:multiLevelType w:val="multilevel"/>
@@ -1355,26 +1447,26 @@
       </w:rPr>
     </w:lvl>
   </w:abstractNum>
-  <w:num w:numId="1">
+  <w:num w:numId="1" w16cid:durableId="96604049">
     <w:abstractNumId w:val="2"/>
   </w:num>
-  <w:num w:numId="2">
+  <w:num w:numId="2" w16cid:durableId="1417704854">
     <w:abstractNumId w:val="3"/>
   </w:num>
-  <w:num w:numId="3">
+  <w:num w:numId="3" w16cid:durableId="2017419796">
     <w:abstractNumId w:val="4"/>
   </w:num>
-  <w:num w:numId="4">
+  <w:num w:numId="4" w16cid:durableId="873230442">
     <w:abstractNumId w:val="0"/>
   </w:num>
-  <w:num w:numId="5">
+  <w:num w:numId="5" w16cid:durableId="344553862">
     <w:abstractNumId w:val="1"/>
   </w:num>
 </w:numbering>
 </file>
 
 <file path=word/styles.xml><?xml version="1.0" encoding="utf-8"?>
-<w:styles xmlns:mc="http://schemas.openxmlformats.org/markup-compatibility/2006" xmlns:r="http://schemas.openxmlformats.org/officeDocument/2006/relationships" xmlns:w="http://schemas.openxmlformats.org/wordprocessingml/2006/main" xmlns:w14="http://schemas.microsoft.com/office/word/2010/wordml" xmlns:w15="http://schemas.microsoft.com/office/word/2012/wordml" xmlns:w16cex="http://schemas.microsoft.com/office/word/2018/wordml/cex" xmlns:w16cid="http://schemas.microsoft.com/office/word/2016/wordml/cid" xmlns:w16="http://schemas.microsoft.com/office/word/2018/wordml" xmlns:w16sdtdh="http://schemas.microsoft.com/office/word/2020/wordml/sdtdatahash" xmlns:w16se="http://schemas.microsoft.com/office/word/2015/wordml/symex" mc:Ignorable="w14 w15 w16se w16cid w16 w16cex w16sdtdh">
+<w:styles xmlns:mc="http://schemas.openxmlformats.org/markup-compatibility/2006" xmlns:r="http://schemas.openxmlformats.org/officeDocument/2006/relationships" xmlns:w="http://schemas.openxmlformats.org/wordprocessingml/2006/main" xmlns:w14="http://schemas.microsoft.com/office/word/2010/wordml" xmlns:w15="http://schemas.microsoft.com/office/word/2012/wordml" xmlns:w16cex="http://schemas.microsoft.com/office/word/2018/wordml/cex" xmlns:w16cid="http://schemas.microsoft.com/office/word/2016/wordml/cid" xmlns:w16="http://schemas.microsoft.com/office/word/2018/wordml" xmlns:w16du="http://schemas.microsoft.com/office/word/2023/wordml/word16du" xmlns:w16sdtdh="http://schemas.microsoft.com/office/word/2020/wordml/sdtdatahash" xmlns:w16se="http://schemas.microsoft.com/office/word/2015/wordml/symex" mc:Ignorable="w14 w15 w16se w16cid w16 w16cex w16sdtdh w16du">
   <w:docDefaults>
     <w:rPrDefault>
       <w:rPr>

</xml_diff>